<commit_message>
ändere grafik in word dokument
</commit_message>
<xml_diff>
--- a/Kurzdokumentation_3312258_Hendrik_Fischer/Kurzdokumentation_3312258_Hendrik_Fischer.docx
+++ b/Kurzdokumentation_3312258_Hendrik_Fischer/Kurzdokumentation_3312258_Hendrik_Fischer.docx
@@ -1,6 +1,6 @@
 
 <file path=word/document.xml><?xml version="1.0" encoding="utf-8"?>
-<w:document xmlns:wpc="http://schemas.microsoft.com/office/word/2010/wordprocessingCanvas" xmlns:cx="http://schemas.microsoft.com/office/drawing/2014/chartex" xmlns:cx1="http://schemas.microsoft.com/office/drawing/2015/9/8/chartex" xmlns:cx2="http://schemas.microsoft.com/office/drawing/2015/10/21/chartex" xmlns:cx3="http://schemas.microsoft.com/office/drawing/2016/5/9/chartex" xmlns:cx4="http://schemas.microsoft.com/office/drawing/2016/5/10/chartex" xmlns:cx5="http://schemas.microsoft.com/office/drawing/2016/5/11/chartex" xmlns:cx6="http://schemas.microsoft.com/office/drawing/2016/5/12/chartex" xmlns:cx7="http://schemas.microsoft.com/office/drawing/2016/5/13/chartex" xmlns:cx8="http://schemas.microsoft.com/office/drawing/2016/5/14/chartex" xmlns:mc="http://schemas.openxmlformats.org/markup-compatibility/2006" xmlns:aink="http://schemas.microsoft.com/office/drawing/2016/ink" xmlns:am3d="http://schemas.microsoft.com/office/drawing/2017/model3d" xmlns:o="urn:schemas-microsoft-com:office:office" xmlns:oel="http://schemas.microsoft.com/office/2019/extlst" xmlns:r="http://schemas.openxmlformats.org/officeDocument/2006/relationships" xmlns:m="http://schemas.openxmlformats.org/officeDocument/2006/math" xmlns:v="urn:schemas-microsoft-com:vml" xmlns:wp14="http://schemas.microsoft.com/office/word/2010/wordprocessingDrawing" xmlns:wp="http://schemas.openxmlformats.org/drawingml/2006/wordprocessingDrawing" xmlns:w10="urn:schemas-microsoft-com:office:word" xmlns:w="http://schemas.openxmlformats.org/wordprocessingml/2006/main" xmlns:w14="http://schemas.microsoft.com/office/word/2010/wordml" xmlns:w15="http://schemas.microsoft.com/office/word/2012/wordml" xmlns:w16cex="http://schemas.microsoft.com/office/word/2018/wordml/cex" xmlns:w16cid="http://schemas.microsoft.com/office/word/2016/wordml/cid" xmlns:w16="http://schemas.microsoft.com/office/word/2018/wordml" xmlns:w16sdtdh="http://schemas.microsoft.com/office/word/2020/wordml/sdtdatahash" xmlns:w16se="http://schemas.microsoft.com/office/word/2015/wordml/symex" xmlns:wpg="http://schemas.microsoft.com/office/word/2010/wordprocessingGroup" xmlns:wpi="http://schemas.microsoft.com/office/word/2010/wordprocessingInk" xmlns:wne="http://schemas.microsoft.com/office/word/2006/wordml" xmlns:wps="http://schemas.microsoft.com/office/word/2010/wordprocessingShape" mc:Ignorable="w14 w15 w16se w16cid w16 w16cex w16sdtdh wp14">
+<w:document xmlns:wpc="http://schemas.microsoft.com/office/word/2010/wordprocessingCanvas" xmlns:cx="http://schemas.microsoft.com/office/drawing/2014/chartex" xmlns:cx1="http://schemas.microsoft.com/office/drawing/2015/9/8/chartex" xmlns:cx2="http://schemas.microsoft.com/office/drawing/2015/10/21/chartex" xmlns:cx3="http://schemas.microsoft.com/office/drawing/2016/5/9/chartex" xmlns:cx4="http://schemas.microsoft.com/office/drawing/2016/5/10/chartex" xmlns:cx5="http://schemas.microsoft.com/office/drawing/2016/5/11/chartex" xmlns:cx6="http://schemas.microsoft.com/office/drawing/2016/5/12/chartex" xmlns:cx7="http://schemas.microsoft.com/office/drawing/2016/5/13/chartex" xmlns:cx8="http://schemas.microsoft.com/office/drawing/2016/5/14/chartex" xmlns:mc="http://schemas.openxmlformats.org/markup-compatibility/2006" xmlns:aink="http://schemas.microsoft.com/office/drawing/2016/ink" xmlns:am3d="http://schemas.microsoft.com/office/drawing/2017/model3d" xmlns:o="urn:schemas-microsoft-com:office:office" xmlns:r="http://schemas.openxmlformats.org/officeDocument/2006/relationships" xmlns:m="http://schemas.openxmlformats.org/officeDocument/2006/math" xmlns:v="urn:schemas-microsoft-com:vml" xmlns:wp14="http://schemas.microsoft.com/office/word/2010/wordprocessingDrawing" xmlns:wp="http://schemas.openxmlformats.org/drawingml/2006/wordprocessingDrawing" xmlns:w10="urn:schemas-microsoft-com:office:word" xmlns:w="http://schemas.openxmlformats.org/wordprocessingml/2006/main" xmlns:w14="http://schemas.microsoft.com/office/word/2010/wordml" xmlns:w15="http://schemas.microsoft.com/office/word/2012/wordml" xmlns:w16cex="http://schemas.microsoft.com/office/word/2018/wordml/cex" xmlns:w16cid="http://schemas.microsoft.com/office/word/2016/wordml/cid" xmlns:w16="http://schemas.microsoft.com/office/word/2018/wordml" xmlns:w16sdtdh="http://schemas.microsoft.com/office/word/2020/wordml/sdtdatahash" xmlns:w16se="http://schemas.microsoft.com/office/word/2015/wordml/symex" xmlns:wpg="http://schemas.microsoft.com/office/word/2010/wordprocessingGroup" xmlns:wpi="http://schemas.microsoft.com/office/word/2010/wordprocessingInk" xmlns:wne="http://schemas.microsoft.com/office/word/2006/wordml" xmlns:wps="http://schemas.microsoft.com/office/word/2010/wordprocessingShape" mc:Ignorable="w14 w15 w16se w16cid w16 w16cex w16sdtdh wp14">
   <w:body>
     <w:p>
       <w:pPr>
@@ -150,820 +150,810 @@
           <w:color w:val="000000"/>
           <w:shd w:val="clear" w:color="auto" w:fill="E8F2FE"/>
         </w:rPr>
-        <w:t>_CHANNEL_4,</w:t>
-      </w:r>
+        <w:t>_CHANNEL_4,WERT)</w:t>
+      </w:r>
+      <w:r>
+        <w:rPr>
+          <w:sz w:val="20"/>
+          <w:szCs w:val="20"/>
+        </w:rPr>
+        <w:t xml:space="preserve"> </w:t>
+      </w:r>
+      <w:r>
+        <w:t xml:space="preserve">gesteuert. </w:t>
+      </w:r>
+      <w:r>
+        <w:t xml:space="preserve">TIM 3 ist folgendermaßen konfiguriert: </w:t>
+      </w:r>
+    </w:p>
+    <w:p>
+      <w:pPr>
+        <w:pStyle w:val="Listenabsatz"/>
+        <w:numPr>
+          <w:ilvl w:val="0"/>
+          <w:numId w:val="2"/>
+        </w:numPr>
+        <w:rPr>
+          <w:sz w:val="18"/>
+          <w:szCs w:val="18"/>
+        </w:rPr>
+      </w:pPr>
+      <w:proofErr w:type="spellStart"/>
+      <w:r>
+        <w:rPr>
+          <w:sz w:val="18"/>
+          <w:szCs w:val="18"/>
+        </w:rPr>
+        <w:t>Prescaler</w:t>
+      </w:r>
+      <w:proofErr w:type="spellEnd"/>
+      <w:r>
+        <w:rPr>
+          <w:sz w:val="18"/>
+          <w:szCs w:val="18"/>
+        </w:rPr>
+        <w:t>: 0</w:t>
+      </w:r>
+    </w:p>
+    <w:p>
+      <w:pPr>
+        <w:pStyle w:val="Listenabsatz"/>
+        <w:numPr>
+          <w:ilvl w:val="0"/>
+          <w:numId w:val="2"/>
+        </w:numPr>
+        <w:rPr>
+          <w:sz w:val="18"/>
+          <w:szCs w:val="18"/>
+        </w:rPr>
+      </w:pPr>
+      <w:r>
+        <w:rPr>
+          <w:sz w:val="18"/>
+          <w:szCs w:val="18"/>
+        </w:rPr>
+        <w:t>Counter Mode: Up</w:t>
+      </w:r>
+    </w:p>
+    <w:p>
+      <w:pPr>
+        <w:pStyle w:val="Listenabsatz"/>
+        <w:numPr>
+          <w:ilvl w:val="0"/>
+          <w:numId w:val="2"/>
+        </w:numPr>
+        <w:rPr>
+          <w:sz w:val="18"/>
+          <w:szCs w:val="18"/>
+        </w:rPr>
+      </w:pPr>
+      <w:r>
+        <w:rPr>
+          <w:sz w:val="18"/>
+          <w:szCs w:val="18"/>
+        </w:rPr>
+        <w:t xml:space="preserve">Counter </w:t>
+      </w:r>
+      <w:proofErr w:type="spellStart"/>
+      <w:r>
+        <w:rPr>
+          <w:sz w:val="18"/>
+          <w:szCs w:val="18"/>
+        </w:rPr>
+        <w:t>Period</w:t>
+      </w:r>
+      <w:proofErr w:type="spellEnd"/>
+      <w:r>
+        <w:rPr>
+          <w:sz w:val="18"/>
+          <w:szCs w:val="18"/>
+        </w:rPr>
+        <w:t>: 511</w:t>
+      </w:r>
+    </w:p>
+    <w:p>
+      <w:pPr>
+        <w:pStyle w:val="Listenabsatz"/>
+        <w:numPr>
+          <w:ilvl w:val="0"/>
+          <w:numId w:val="2"/>
+        </w:numPr>
+        <w:rPr>
+          <w:sz w:val="18"/>
+          <w:szCs w:val="18"/>
+        </w:rPr>
+      </w:pPr>
+      <w:r>
+        <w:rPr>
+          <w:sz w:val="18"/>
+          <w:szCs w:val="18"/>
+        </w:rPr>
+        <w:t xml:space="preserve">Internal Clock Division: </w:t>
+      </w:r>
+      <w:proofErr w:type="spellStart"/>
+      <w:r>
+        <w:rPr>
+          <w:sz w:val="18"/>
+          <w:szCs w:val="18"/>
+        </w:rPr>
+        <w:t>No</w:t>
+      </w:r>
+      <w:proofErr w:type="spellEnd"/>
+      <w:r>
+        <w:rPr>
+          <w:sz w:val="18"/>
+          <w:szCs w:val="18"/>
+        </w:rPr>
+        <w:t xml:space="preserve"> Division</w:t>
+      </w:r>
+    </w:p>
+    <w:p>
+      <w:pPr>
+        <w:pStyle w:val="Listenabsatz"/>
+        <w:numPr>
+          <w:ilvl w:val="0"/>
+          <w:numId w:val="2"/>
+        </w:numPr>
+        <w:rPr>
+          <w:sz w:val="18"/>
+          <w:szCs w:val="18"/>
+        </w:rPr>
+      </w:pPr>
+      <w:r>
+        <w:rPr>
+          <w:sz w:val="18"/>
+          <w:szCs w:val="18"/>
+        </w:rPr>
+        <w:t>Auto-</w:t>
+      </w:r>
+      <w:proofErr w:type="spellStart"/>
+      <w:r>
+        <w:rPr>
+          <w:sz w:val="18"/>
+          <w:szCs w:val="18"/>
+        </w:rPr>
+        <w:t>reload</w:t>
+      </w:r>
+      <w:proofErr w:type="spellEnd"/>
+      <w:r>
+        <w:rPr>
+          <w:sz w:val="18"/>
+          <w:szCs w:val="18"/>
+        </w:rPr>
+        <w:t xml:space="preserve"> </w:t>
+      </w:r>
+      <w:proofErr w:type="spellStart"/>
+      <w:r>
+        <w:rPr>
+          <w:sz w:val="18"/>
+          <w:szCs w:val="18"/>
+        </w:rPr>
+        <w:t>preload</w:t>
+      </w:r>
+      <w:proofErr w:type="spellEnd"/>
+      <w:r>
+        <w:rPr>
+          <w:sz w:val="18"/>
+          <w:szCs w:val="18"/>
+        </w:rPr>
+        <w:t xml:space="preserve">: </w:t>
+      </w:r>
+      <w:proofErr w:type="spellStart"/>
+      <w:r>
+        <w:rPr>
+          <w:sz w:val="18"/>
+          <w:szCs w:val="18"/>
+        </w:rPr>
+        <w:t>Enable</w:t>
+      </w:r>
+      <w:proofErr w:type="spellEnd"/>
+    </w:p>
+    <w:p>
+      <w:pPr>
+        <w:pStyle w:val="Listenabsatz"/>
+        <w:numPr>
+          <w:ilvl w:val="0"/>
+          <w:numId w:val="2"/>
+        </w:numPr>
+        <w:rPr>
+          <w:sz w:val="18"/>
+          <w:szCs w:val="18"/>
+        </w:rPr>
+      </w:pPr>
+      <w:r>
+        <w:rPr>
+          <w:sz w:val="18"/>
+          <w:szCs w:val="18"/>
+        </w:rPr>
+        <w:t xml:space="preserve">Tim 3 </w:t>
+      </w:r>
+      <w:proofErr w:type="spellStart"/>
+      <w:r>
+        <w:rPr>
+          <w:sz w:val="18"/>
+          <w:szCs w:val="18"/>
+        </w:rPr>
+        <w:t>gloabl</w:t>
+      </w:r>
+      <w:proofErr w:type="spellEnd"/>
+      <w:r>
+        <w:rPr>
+          <w:sz w:val="18"/>
+          <w:szCs w:val="18"/>
+        </w:rPr>
+        <w:t xml:space="preserve"> </w:t>
+      </w:r>
+      <w:proofErr w:type="spellStart"/>
+      <w:r>
+        <w:rPr>
+          <w:sz w:val="18"/>
+          <w:szCs w:val="18"/>
+        </w:rPr>
+        <w:t>interrupt</w:t>
+      </w:r>
+      <w:proofErr w:type="spellEnd"/>
+      <w:r>
+        <w:rPr>
+          <w:sz w:val="18"/>
+          <w:szCs w:val="18"/>
+        </w:rPr>
+        <w:t>: Disabled</w:t>
+      </w:r>
+    </w:p>
+    <w:p>
+      <w:pPr>
+        <w:pStyle w:val="Listenabsatz"/>
+        <w:numPr>
+          <w:ilvl w:val="0"/>
+          <w:numId w:val="2"/>
+        </w:numPr>
+        <w:rPr>
+          <w:sz w:val="18"/>
+          <w:szCs w:val="18"/>
+        </w:rPr>
+      </w:pPr>
+      <w:r>
+        <w:rPr>
+          <w:sz w:val="18"/>
+          <w:szCs w:val="18"/>
+        </w:rPr>
+        <w:t xml:space="preserve">Slave Mode: </w:t>
+      </w:r>
+      <w:proofErr w:type="spellStart"/>
+      <w:r>
+        <w:rPr>
+          <w:sz w:val="18"/>
+          <w:szCs w:val="18"/>
+        </w:rPr>
+        <w:t>Disable</w:t>
+      </w:r>
+      <w:proofErr w:type="spellEnd"/>
+    </w:p>
+    <w:p>
+      <w:pPr>
+        <w:pStyle w:val="Listenabsatz"/>
+        <w:numPr>
+          <w:ilvl w:val="0"/>
+          <w:numId w:val="2"/>
+        </w:numPr>
+        <w:rPr>
+          <w:sz w:val="18"/>
+          <w:szCs w:val="18"/>
+        </w:rPr>
+      </w:pPr>
+      <w:r>
+        <w:rPr>
+          <w:sz w:val="18"/>
+          <w:szCs w:val="18"/>
+        </w:rPr>
+        <w:t xml:space="preserve">Trigger Source: </w:t>
+      </w:r>
+      <w:proofErr w:type="spellStart"/>
+      <w:r>
+        <w:rPr>
+          <w:sz w:val="18"/>
+          <w:szCs w:val="18"/>
+        </w:rPr>
+        <w:t>Disable</w:t>
+      </w:r>
+      <w:proofErr w:type="spellEnd"/>
+    </w:p>
+    <w:p>
+      <w:pPr>
+        <w:pStyle w:val="Listenabsatz"/>
+        <w:numPr>
+          <w:ilvl w:val="0"/>
+          <w:numId w:val="2"/>
+        </w:numPr>
+        <w:rPr>
+          <w:sz w:val="18"/>
+          <w:szCs w:val="18"/>
+        </w:rPr>
+      </w:pPr>
+      <w:r>
+        <w:rPr>
+          <w:sz w:val="18"/>
+          <w:szCs w:val="18"/>
+        </w:rPr>
+        <w:t>Clock Source: Internal Clock</w:t>
+      </w:r>
+    </w:p>
+    <w:p>
+      <w:pPr>
+        <w:pStyle w:val="Listenabsatz"/>
+        <w:numPr>
+          <w:ilvl w:val="0"/>
+          <w:numId w:val="2"/>
+        </w:numPr>
+        <w:rPr>
+          <w:sz w:val="18"/>
+          <w:szCs w:val="18"/>
+        </w:rPr>
+      </w:pPr>
+      <w:r>
+        <w:rPr>
+          <w:sz w:val="18"/>
+          <w:szCs w:val="18"/>
+        </w:rPr>
+        <w:t xml:space="preserve">Channel 1&amp;2: </w:t>
+      </w:r>
+      <w:proofErr w:type="spellStart"/>
+      <w:r>
+        <w:rPr>
+          <w:sz w:val="18"/>
+          <w:szCs w:val="18"/>
+        </w:rPr>
+        <w:t>Disable</w:t>
+      </w:r>
+      <w:proofErr w:type="spellEnd"/>
+    </w:p>
+    <w:p>
+      <w:pPr>
+        <w:pStyle w:val="Listenabsatz"/>
+        <w:numPr>
+          <w:ilvl w:val="0"/>
+          <w:numId w:val="2"/>
+        </w:numPr>
+        <w:rPr>
+          <w:sz w:val="18"/>
+          <w:szCs w:val="18"/>
+        </w:rPr>
+      </w:pPr>
+      <w:r>
+        <w:rPr>
+          <w:sz w:val="18"/>
+          <w:szCs w:val="18"/>
+        </w:rPr>
+        <w:t>Channel 3&amp;4: PWM Generation CH3/4</w:t>
+      </w:r>
+    </w:p>
+    <w:p>
+      <w:pPr>
+        <w:ind w:left="720"/>
+      </w:pPr>
+      <w:r>
+        <w:rPr>
+          <w:b/>
+          <w:bCs/>
+        </w:rPr>
+        <w:t>Hinweis:</w:t>
+      </w:r>
+      <w:r>
+        <w:t xml:space="preserve"> Bei der Code-Generation von Timer 3 </w:t>
+      </w:r>
+      <w:r>
+        <w:t xml:space="preserve">tritt in der Cube IDE ein Bug in </w:t>
+      </w:r>
+      <w:r>
+        <w:t>stm32f0xx_hal_msp.c</w:t>
+      </w:r>
+      <w:r>
+        <w:t xml:space="preserve"> (Zeile 202) auf: Es wird fälschlicherweise </w:t>
+      </w:r>
+      <w:r>
+        <w:t>„GPIO_InitStruct.Alternate = GPIO_AF0_TIM3;” generiert</w:t>
+      </w:r>
+      <w:r>
+        <w:t xml:space="preserve">, obwohl es GPIO_AF1_TIM3 heißen müsste. Der Fehler muss jedes Mal, wenn der Code neu generiert oder geändert wird, manuell behoben werden. Nur GPIO_AF1_TIM3 ist nämlich in </w:t>
+      </w:r>
+      <w:r>
+        <w:t>stm32f0xx_hal_</w:t>
+      </w:r>
+      <w:r>
+        <w:t>gpio_ex.h definiert.</w:t>
+      </w:r>
+    </w:p>
+    <w:p>
+      <w:pPr>
+        <w:ind w:left="720"/>
+      </w:pPr>
+      <w:r>
+        <w:t>TIM 16</w:t>
+      </w:r>
+      <w:r>
+        <w:t xml:space="preserve"> ist ein Timer, der deutlich langsamer hochzählt als TIM3. Er wird verwendet, um ein regelmäßiges Interrupt auszulösen, mit dem die LEDs periodisch an- bzw. ausgeschaltet werden, wenn die Abweichung des Sensors</w:t>
+      </w:r>
+      <w:r>
+        <w:t xml:space="preserve"> vom Nullwert</w:t>
+      </w:r>
+      <w:r>
+        <w:t xml:space="preserve"> </w:t>
+      </w:r>
+      <w:r>
+        <w:t>kleiner</w:t>
+      </w:r>
+      <w:r>
+        <w:t xml:space="preserve"> als 5° ist.  </w:t>
+      </w:r>
+      <w:proofErr w:type="gramStart"/>
+      <w:r>
+        <w:t>Diese</w:t>
+      </w:r>
+      <w:r>
+        <w:t>r</w:t>
+      </w:r>
+      <w:r>
+        <w:t xml:space="preserve"> Interrupt</w:t>
+      </w:r>
+      <w:proofErr w:type="gramEnd"/>
+      <w:r>
+        <w:t xml:space="preserve"> ist einer von zwei Interrupts im Programm. TIM 16 ist folgendermaßen konfiguriert:</w:t>
+      </w:r>
+    </w:p>
+    <w:p>
+      <w:pPr>
+        <w:pStyle w:val="Listenabsatz"/>
+        <w:numPr>
+          <w:ilvl w:val="0"/>
+          <w:numId w:val="2"/>
+        </w:numPr>
+        <w:rPr>
+          <w:sz w:val="18"/>
+          <w:szCs w:val="18"/>
+        </w:rPr>
+      </w:pPr>
+      <w:proofErr w:type="spellStart"/>
+      <w:r>
+        <w:rPr>
+          <w:sz w:val="18"/>
+          <w:szCs w:val="18"/>
+        </w:rPr>
+        <w:t>Prescaler</w:t>
+      </w:r>
+      <w:proofErr w:type="spellEnd"/>
+      <w:r>
+        <w:rPr>
+          <w:sz w:val="18"/>
+          <w:szCs w:val="18"/>
+        </w:rPr>
+        <w:t>: 47999</w:t>
+      </w:r>
+    </w:p>
+    <w:p>
+      <w:pPr>
+        <w:pStyle w:val="Listenabsatz"/>
+        <w:numPr>
+          <w:ilvl w:val="0"/>
+          <w:numId w:val="2"/>
+        </w:numPr>
+        <w:rPr>
+          <w:sz w:val="18"/>
+          <w:szCs w:val="18"/>
+        </w:rPr>
+      </w:pPr>
+      <w:r>
+        <w:rPr>
+          <w:sz w:val="18"/>
+          <w:szCs w:val="18"/>
+        </w:rPr>
+        <w:t>Counter Mode: Up</w:t>
+      </w:r>
+    </w:p>
+    <w:p>
+      <w:pPr>
+        <w:pStyle w:val="Listenabsatz"/>
+        <w:numPr>
+          <w:ilvl w:val="0"/>
+          <w:numId w:val="2"/>
+        </w:numPr>
+        <w:rPr>
+          <w:sz w:val="18"/>
+          <w:szCs w:val="18"/>
+        </w:rPr>
+      </w:pPr>
+      <w:r>
+        <w:rPr>
+          <w:sz w:val="18"/>
+          <w:szCs w:val="18"/>
+        </w:rPr>
+        <w:t xml:space="preserve">Counter </w:t>
+      </w:r>
+      <w:proofErr w:type="spellStart"/>
+      <w:r>
+        <w:rPr>
+          <w:sz w:val="18"/>
+          <w:szCs w:val="18"/>
+        </w:rPr>
+        <w:t>Period</w:t>
+      </w:r>
+      <w:proofErr w:type="spellEnd"/>
+      <w:r>
+        <w:rPr>
+          <w:sz w:val="18"/>
+          <w:szCs w:val="18"/>
+        </w:rPr>
+        <w:t>: 249</w:t>
+      </w:r>
+    </w:p>
+    <w:p>
+      <w:pPr>
+        <w:pStyle w:val="Listenabsatz"/>
+        <w:numPr>
+          <w:ilvl w:val="0"/>
+          <w:numId w:val="2"/>
+        </w:numPr>
+        <w:rPr>
+          <w:sz w:val="18"/>
+          <w:szCs w:val="18"/>
+        </w:rPr>
+      </w:pPr>
+      <w:r>
+        <w:rPr>
+          <w:sz w:val="18"/>
+          <w:szCs w:val="18"/>
+        </w:rPr>
+        <w:t xml:space="preserve">Internal Clock Division: </w:t>
+      </w:r>
+      <w:proofErr w:type="spellStart"/>
+      <w:r>
+        <w:rPr>
+          <w:sz w:val="18"/>
+          <w:szCs w:val="18"/>
+        </w:rPr>
+        <w:t>No</w:t>
+      </w:r>
+      <w:proofErr w:type="spellEnd"/>
+      <w:r>
+        <w:rPr>
+          <w:sz w:val="18"/>
+          <w:szCs w:val="18"/>
+        </w:rPr>
+        <w:t xml:space="preserve"> Division</w:t>
+      </w:r>
+    </w:p>
+    <w:p>
+      <w:pPr>
+        <w:pStyle w:val="Listenabsatz"/>
+        <w:numPr>
+          <w:ilvl w:val="0"/>
+          <w:numId w:val="2"/>
+        </w:numPr>
+        <w:rPr>
+          <w:sz w:val="18"/>
+          <w:szCs w:val="18"/>
+        </w:rPr>
+      </w:pPr>
+      <w:r>
+        <w:rPr>
+          <w:sz w:val="18"/>
+          <w:szCs w:val="18"/>
+        </w:rPr>
+        <w:t>Auto-</w:t>
+      </w:r>
+      <w:proofErr w:type="spellStart"/>
+      <w:r>
+        <w:rPr>
+          <w:sz w:val="18"/>
+          <w:szCs w:val="18"/>
+        </w:rPr>
+        <w:t>reload</w:t>
+      </w:r>
+      <w:proofErr w:type="spellEnd"/>
+      <w:r>
+        <w:rPr>
+          <w:sz w:val="18"/>
+          <w:szCs w:val="18"/>
+        </w:rPr>
+        <w:t xml:space="preserve"> </w:t>
+      </w:r>
+      <w:proofErr w:type="spellStart"/>
+      <w:r>
+        <w:rPr>
+          <w:sz w:val="18"/>
+          <w:szCs w:val="18"/>
+        </w:rPr>
+        <w:t>preload</w:t>
+      </w:r>
+      <w:proofErr w:type="spellEnd"/>
+      <w:r>
+        <w:rPr>
+          <w:sz w:val="18"/>
+          <w:szCs w:val="18"/>
+        </w:rPr>
+        <w:t xml:space="preserve">: </w:t>
+      </w:r>
+      <w:proofErr w:type="spellStart"/>
+      <w:r>
+        <w:rPr>
+          <w:sz w:val="18"/>
+          <w:szCs w:val="18"/>
+        </w:rPr>
+        <w:t>Enable</w:t>
+      </w:r>
+      <w:proofErr w:type="spellEnd"/>
+    </w:p>
+    <w:p>
+      <w:pPr>
+        <w:pStyle w:val="Listenabsatz"/>
+        <w:numPr>
+          <w:ilvl w:val="0"/>
+          <w:numId w:val="2"/>
+        </w:numPr>
+        <w:rPr>
+          <w:sz w:val="18"/>
+          <w:szCs w:val="18"/>
+        </w:rPr>
+      </w:pPr>
+      <w:r>
+        <w:rPr>
+          <w:sz w:val="18"/>
+          <w:szCs w:val="18"/>
+        </w:rPr>
+        <w:t xml:space="preserve">TIM 16 global </w:t>
+      </w:r>
+      <w:proofErr w:type="spellStart"/>
+      <w:r>
+        <w:rPr>
+          <w:sz w:val="18"/>
+          <w:szCs w:val="18"/>
+        </w:rPr>
+        <w:t>interrupt</w:t>
+      </w:r>
+      <w:proofErr w:type="spellEnd"/>
+      <w:r>
+        <w:rPr>
+          <w:sz w:val="18"/>
+          <w:szCs w:val="18"/>
+        </w:rPr>
+        <w:t>: Enabled</w:t>
+      </w:r>
+    </w:p>
+    <w:p>
+      <w:pPr>
+        <w:pStyle w:val="Listenabsatz"/>
+        <w:numPr>
+          <w:ilvl w:val="0"/>
+          <w:numId w:val="2"/>
+        </w:numPr>
+        <w:rPr>
+          <w:sz w:val="18"/>
+          <w:szCs w:val="18"/>
+        </w:rPr>
+      </w:pPr>
+      <w:r>
+        <w:rPr>
+          <w:sz w:val="18"/>
+          <w:szCs w:val="18"/>
+        </w:rPr>
+        <w:t xml:space="preserve">Channel 1: </w:t>
+      </w:r>
+      <w:proofErr w:type="spellStart"/>
+      <w:r>
+        <w:rPr>
+          <w:sz w:val="18"/>
+          <w:szCs w:val="18"/>
+        </w:rPr>
+        <w:t>Disable</w:t>
+      </w:r>
+      <w:proofErr w:type="spellEnd"/>
+    </w:p>
+    <w:p>
+      <w:pPr>
+        <w:pStyle w:val="Listenabsatz"/>
+        <w:numPr>
+          <w:ilvl w:val="0"/>
+          <w:numId w:val="1"/>
+        </w:numPr>
+        <w:rPr>
+          <w:b/>
+          <w:bCs/>
+        </w:rPr>
+      </w:pPr>
+      <w:r>
+        <w:rPr>
+          <w:b/>
+          <w:bCs/>
+        </w:rPr>
+        <w:t>Programmdurchlauf</w:t>
+      </w:r>
+      <w:r>
+        <w:rPr>
+          <w:b/>
+          <w:bCs/>
+        </w:rPr>
+        <w:t xml:space="preserve"> vor der Endlosschleife</w:t>
+      </w:r>
+    </w:p>
+    <w:p>
+      <w:pPr>
+        <w:ind w:left="360"/>
+      </w:pPr>
+      <w:r>
+        <w:t xml:space="preserve">In der Datei </w:t>
+      </w:r>
+      <w:proofErr w:type="spellStart"/>
+      <w:r>
+        <w:t>main.c</w:t>
+      </w:r>
+      <w:proofErr w:type="spellEnd"/>
+      <w:r>
+        <w:t xml:space="preserve"> werden </w:t>
+      </w:r>
+      <w:r>
+        <w:t>zwei globale Variablen des Typs volatile bool initialisiert. Diese beiden Variablen, Tara und LEDistAN</w:t>
+      </w:r>
+      <w:r>
+        <w:t xml:space="preserve"> werden während der Interrupts geändert. Die Funktion int </w:t>
+      </w:r>
+      <w:proofErr w:type="spellStart"/>
+      <w:r>
+        <w:t>main</w:t>
+      </w:r>
+      <w:proofErr w:type="spellEnd"/>
+      <w:r>
+        <w:t>(</w:t>
+      </w:r>
+      <w:proofErr w:type="spellStart"/>
+      <w:r>
+        <w:t>void</w:t>
+      </w:r>
+      <w:proofErr w:type="spellEnd"/>
+      <w:r>
+        <w:t xml:space="preserve">) beginnt mit der Initialisierung der Sensor-Rohdatenvariablen, einiger anderer Variablen, der Initialisierung der HAL, System Clock und der Peripherien. Anschließend wird der PWM Timer gestartet, die Pulsweite aber vorerst auf </w:t>
+      </w:r>
+      <w:proofErr w:type="spellStart"/>
+      <w:r>
+        <w:t>Null</w:t>
+      </w:r>
+      <w:proofErr w:type="spellEnd"/>
+      <w:r>
+        <w:t xml:space="preserve"> gesetzt, um die LEDs auszuschalten. </w:t>
+      </w:r>
+    </w:p>
+    <w:p>
+      <w:pPr>
+        <w:ind w:left="360"/>
+      </w:pPr>
+      <w:r>
+        <w:lastRenderedPageBreak/>
+        <w:t xml:space="preserve">Anschließend wird die Funktion </w:t>
+      </w:r>
+      <w:proofErr w:type="spellStart"/>
+      <w:proofErr w:type="gramStart"/>
       <w:r>
         <w:rPr>
           <w:rFonts w:ascii="Courier New" w:hAnsi="Courier New" w:cs="Courier New"/>
           <w:color w:val="000000"/>
           <w:shd w:val="clear" w:color="auto" w:fill="E8F2FE"/>
         </w:rPr>
-        <w:t>WERT</w:t>
-      </w:r>
+        <w:t>InitialisiereGyro</w:t>
+      </w:r>
+      <w:proofErr w:type="spellEnd"/>
       <w:r>
         <w:rPr>
           <w:rFonts w:ascii="Courier New" w:hAnsi="Courier New" w:cs="Courier New"/>
           <w:color w:val="000000"/>
           <w:shd w:val="clear" w:color="auto" w:fill="E8F2FE"/>
         </w:rPr>
-        <w:t>)</w:t>
-      </w:r>
-      <w:r>
-        <w:rPr>
-          <w:sz w:val="20"/>
-          <w:szCs w:val="20"/>
-        </w:rPr>
-        <w:t xml:space="preserve"> </w:t>
-      </w:r>
-      <w:r>
-        <w:t xml:space="preserve">gesteuert. </w:t>
-      </w:r>
-      <w:r>
-        <w:t xml:space="preserve">TIM 3 ist folgendermaßen konfiguriert: </w:t>
-      </w:r>
-    </w:p>
-    <w:p>
-      <w:pPr>
-        <w:pStyle w:val="Listenabsatz"/>
-        <w:numPr>
-          <w:ilvl w:val="0"/>
-          <w:numId w:val="2"/>
-        </w:numPr>
-        <w:rPr>
-          <w:sz w:val="18"/>
-          <w:szCs w:val="18"/>
-        </w:rPr>
-      </w:pPr>
-      <w:proofErr w:type="spellStart"/>
-      <w:r>
-        <w:rPr>
-          <w:sz w:val="18"/>
-          <w:szCs w:val="18"/>
-        </w:rPr>
-        <w:t>Prescaler</w:t>
-      </w:r>
-      <w:proofErr w:type="spellEnd"/>
-      <w:r>
-        <w:rPr>
-          <w:sz w:val="18"/>
-          <w:szCs w:val="18"/>
-        </w:rPr>
-        <w:t>: 0</w:t>
-      </w:r>
-    </w:p>
-    <w:p>
-      <w:pPr>
-        <w:pStyle w:val="Listenabsatz"/>
-        <w:numPr>
-          <w:ilvl w:val="0"/>
-          <w:numId w:val="2"/>
-        </w:numPr>
-        <w:rPr>
-          <w:sz w:val="18"/>
-          <w:szCs w:val="18"/>
-        </w:rPr>
-      </w:pPr>
-      <w:r>
-        <w:rPr>
-          <w:sz w:val="18"/>
-          <w:szCs w:val="18"/>
-        </w:rPr>
-        <w:t>Counter Mode: Up</w:t>
-      </w:r>
-    </w:p>
-    <w:p>
-      <w:pPr>
-        <w:pStyle w:val="Listenabsatz"/>
-        <w:numPr>
-          <w:ilvl w:val="0"/>
-          <w:numId w:val="2"/>
-        </w:numPr>
-        <w:rPr>
-          <w:sz w:val="18"/>
-          <w:szCs w:val="18"/>
-        </w:rPr>
-      </w:pPr>
-      <w:r>
-        <w:rPr>
-          <w:sz w:val="18"/>
-          <w:szCs w:val="18"/>
-        </w:rPr>
-        <w:t xml:space="preserve">Counter </w:t>
-      </w:r>
-      <w:proofErr w:type="spellStart"/>
-      <w:r>
-        <w:rPr>
-          <w:sz w:val="18"/>
-          <w:szCs w:val="18"/>
-        </w:rPr>
-        <w:t>Period</w:t>
-      </w:r>
-      <w:proofErr w:type="spellEnd"/>
-      <w:r>
-        <w:rPr>
-          <w:sz w:val="18"/>
-          <w:szCs w:val="18"/>
-        </w:rPr>
-        <w:t>: 511</w:t>
-      </w:r>
-    </w:p>
-    <w:p>
-      <w:pPr>
-        <w:pStyle w:val="Listenabsatz"/>
-        <w:numPr>
-          <w:ilvl w:val="0"/>
-          <w:numId w:val="2"/>
-        </w:numPr>
-        <w:rPr>
-          <w:sz w:val="18"/>
-          <w:szCs w:val="18"/>
-        </w:rPr>
-      </w:pPr>
-      <w:r>
-        <w:rPr>
-          <w:sz w:val="18"/>
-          <w:szCs w:val="18"/>
-        </w:rPr>
-        <w:t xml:space="preserve">Internal Clock Division: </w:t>
-      </w:r>
-      <w:proofErr w:type="spellStart"/>
-      <w:r>
-        <w:rPr>
-          <w:sz w:val="18"/>
-          <w:szCs w:val="18"/>
-        </w:rPr>
-        <w:t>No</w:t>
-      </w:r>
-      <w:proofErr w:type="spellEnd"/>
-      <w:r>
-        <w:rPr>
-          <w:sz w:val="18"/>
-          <w:szCs w:val="18"/>
-        </w:rPr>
-        <w:t xml:space="preserve"> Division</w:t>
-      </w:r>
-    </w:p>
-    <w:p>
-      <w:pPr>
-        <w:pStyle w:val="Listenabsatz"/>
-        <w:numPr>
-          <w:ilvl w:val="0"/>
-          <w:numId w:val="2"/>
-        </w:numPr>
-        <w:rPr>
-          <w:sz w:val="18"/>
-          <w:szCs w:val="18"/>
-        </w:rPr>
-      </w:pPr>
-      <w:r>
-        <w:rPr>
-          <w:sz w:val="18"/>
-          <w:szCs w:val="18"/>
-        </w:rPr>
-        <w:t>Auto-</w:t>
-      </w:r>
-      <w:proofErr w:type="spellStart"/>
-      <w:r>
-        <w:rPr>
-          <w:sz w:val="18"/>
-          <w:szCs w:val="18"/>
-        </w:rPr>
-        <w:t>reload</w:t>
-      </w:r>
-      <w:proofErr w:type="spellEnd"/>
-      <w:r>
-        <w:rPr>
-          <w:sz w:val="18"/>
-          <w:szCs w:val="18"/>
-        </w:rPr>
-        <w:t xml:space="preserve"> </w:t>
-      </w:r>
-      <w:proofErr w:type="spellStart"/>
-      <w:r>
-        <w:rPr>
-          <w:sz w:val="18"/>
-          <w:szCs w:val="18"/>
-        </w:rPr>
-        <w:t>preload</w:t>
-      </w:r>
-      <w:proofErr w:type="spellEnd"/>
-      <w:r>
-        <w:rPr>
-          <w:sz w:val="18"/>
-          <w:szCs w:val="18"/>
-        </w:rPr>
-        <w:t xml:space="preserve">: </w:t>
-      </w:r>
-      <w:proofErr w:type="spellStart"/>
-      <w:r>
-        <w:rPr>
-          <w:sz w:val="18"/>
-          <w:szCs w:val="18"/>
-        </w:rPr>
-        <w:t>Enable</w:t>
-      </w:r>
-      <w:proofErr w:type="spellEnd"/>
-    </w:p>
-    <w:p>
-      <w:pPr>
-        <w:pStyle w:val="Listenabsatz"/>
-        <w:numPr>
-          <w:ilvl w:val="0"/>
-          <w:numId w:val="2"/>
-        </w:numPr>
-        <w:rPr>
-          <w:sz w:val="18"/>
-          <w:szCs w:val="18"/>
-        </w:rPr>
-      </w:pPr>
-      <w:r>
-        <w:rPr>
-          <w:sz w:val="18"/>
-          <w:szCs w:val="18"/>
-        </w:rPr>
-        <w:t xml:space="preserve">Tim 3 </w:t>
-      </w:r>
-      <w:proofErr w:type="spellStart"/>
-      <w:r>
-        <w:rPr>
-          <w:sz w:val="18"/>
-          <w:szCs w:val="18"/>
-        </w:rPr>
-        <w:t>gloabl</w:t>
-      </w:r>
-      <w:proofErr w:type="spellEnd"/>
-      <w:r>
-        <w:rPr>
-          <w:sz w:val="18"/>
-          <w:szCs w:val="18"/>
-        </w:rPr>
-        <w:t xml:space="preserve"> </w:t>
-      </w:r>
-      <w:proofErr w:type="spellStart"/>
-      <w:r>
-        <w:rPr>
-          <w:sz w:val="18"/>
-          <w:szCs w:val="18"/>
-        </w:rPr>
-        <w:t>interrupt</w:t>
-      </w:r>
-      <w:proofErr w:type="spellEnd"/>
-      <w:r>
-        <w:rPr>
-          <w:sz w:val="18"/>
-          <w:szCs w:val="18"/>
-        </w:rPr>
-        <w:t>: Disabled</w:t>
-      </w:r>
-    </w:p>
-    <w:p>
-      <w:pPr>
-        <w:pStyle w:val="Listenabsatz"/>
-        <w:numPr>
-          <w:ilvl w:val="0"/>
-          <w:numId w:val="2"/>
-        </w:numPr>
-        <w:rPr>
-          <w:sz w:val="18"/>
-          <w:szCs w:val="18"/>
-        </w:rPr>
-      </w:pPr>
-      <w:r>
-        <w:rPr>
-          <w:sz w:val="18"/>
-          <w:szCs w:val="18"/>
-        </w:rPr>
-        <w:t xml:space="preserve">Slave Mode: </w:t>
-      </w:r>
-      <w:proofErr w:type="spellStart"/>
-      <w:r>
-        <w:rPr>
-          <w:sz w:val="18"/>
-          <w:szCs w:val="18"/>
-        </w:rPr>
-        <w:t>Disable</w:t>
-      </w:r>
-      <w:proofErr w:type="spellEnd"/>
-    </w:p>
-    <w:p>
-      <w:pPr>
-        <w:pStyle w:val="Listenabsatz"/>
-        <w:numPr>
-          <w:ilvl w:val="0"/>
-          <w:numId w:val="2"/>
-        </w:numPr>
-        <w:rPr>
-          <w:sz w:val="18"/>
-          <w:szCs w:val="18"/>
-        </w:rPr>
-      </w:pPr>
-      <w:r>
-        <w:rPr>
-          <w:sz w:val="18"/>
-          <w:szCs w:val="18"/>
-        </w:rPr>
-        <w:t xml:space="preserve">Trigger Source: </w:t>
-      </w:r>
-      <w:proofErr w:type="spellStart"/>
-      <w:r>
-        <w:rPr>
-          <w:sz w:val="18"/>
-          <w:szCs w:val="18"/>
-        </w:rPr>
-        <w:t>Disable</w:t>
-      </w:r>
-      <w:proofErr w:type="spellEnd"/>
-    </w:p>
-    <w:p>
-      <w:pPr>
-        <w:pStyle w:val="Listenabsatz"/>
-        <w:numPr>
-          <w:ilvl w:val="0"/>
-          <w:numId w:val="2"/>
-        </w:numPr>
-        <w:rPr>
-          <w:sz w:val="18"/>
-          <w:szCs w:val="18"/>
-        </w:rPr>
-      </w:pPr>
-      <w:r>
-        <w:rPr>
-          <w:sz w:val="18"/>
-          <w:szCs w:val="18"/>
-        </w:rPr>
-        <w:t>Clock Source: Internal Clock</w:t>
-      </w:r>
-    </w:p>
-    <w:p>
-      <w:pPr>
-        <w:pStyle w:val="Listenabsatz"/>
-        <w:numPr>
-          <w:ilvl w:val="0"/>
-          <w:numId w:val="2"/>
-        </w:numPr>
-        <w:rPr>
-          <w:sz w:val="18"/>
-          <w:szCs w:val="18"/>
-        </w:rPr>
-      </w:pPr>
-      <w:r>
-        <w:rPr>
-          <w:sz w:val="18"/>
-          <w:szCs w:val="18"/>
-        </w:rPr>
-        <w:t xml:space="preserve">Channel 1&amp;2: </w:t>
-      </w:r>
-      <w:proofErr w:type="spellStart"/>
-      <w:r>
-        <w:rPr>
-          <w:sz w:val="18"/>
-          <w:szCs w:val="18"/>
-        </w:rPr>
-        <w:t>Disable</w:t>
-      </w:r>
-      <w:proofErr w:type="spellEnd"/>
-    </w:p>
-    <w:p>
-      <w:pPr>
-        <w:pStyle w:val="Listenabsatz"/>
-        <w:numPr>
-          <w:ilvl w:val="0"/>
-          <w:numId w:val="2"/>
-        </w:numPr>
-        <w:rPr>
-          <w:sz w:val="18"/>
-          <w:szCs w:val="18"/>
-        </w:rPr>
-      </w:pPr>
-      <w:r>
-        <w:rPr>
-          <w:sz w:val="18"/>
-          <w:szCs w:val="18"/>
-        </w:rPr>
-        <w:t>Channel 3&amp;4: PWM Generation CH3/4</w:t>
-      </w:r>
-    </w:p>
-    <w:p>
-      <w:pPr>
-        <w:ind w:left="720"/>
-      </w:pPr>
-      <w:r>
-        <w:rPr>
-          <w:b/>
-          <w:bCs/>
-        </w:rPr>
-        <w:t>Hinweis:</w:t>
-      </w:r>
-      <w:r>
-        <w:t xml:space="preserve"> Bei der Code-Generation von Timer 3 </w:t>
-      </w:r>
-      <w:r>
-        <w:t xml:space="preserve">tritt in der Cube IDE ein Bug in </w:t>
-      </w:r>
-      <w:r>
-        <w:t>stm32f0xx_hal_msp.c</w:t>
-      </w:r>
-      <w:r>
-        <w:t xml:space="preserve"> (Zeile 202) auf: Es wird fälschlicherweise </w:t>
-      </w:r>
-      <w:r>
-        <w:t>„</w:t>
-      </w:r>
-      <w:r>
-        <w:t>GPIO_InitStruct.Alternate = GPIO_AF0_TIM3;</w:t>
-      </w:r>
-      <w:r>
-        <w:t>” generiert</w:t>
-      </w:r>
-      <w:r>
-        <w:t xml:space="preserve">, obwohl es GPIO_AF1_TIM3 heißen müsste. Der Fehler muss jedes Mal, wenn der Code neu generiert oder geändert wird, manuell behoben werden. Nur </w:t>
-      </w:r>
-      <w:r>
-        <w:t>GPIO_AF1_TIM3</w:t>
-      </w:r>
-      <w:r>
-        <w:t xml:space="preserve"> ist nämlich in </w:t>
-      </w:r>
-      <w:r>
-        <w:t>stm32f0xx_hal_</w:t>
-      </w:r>
-      <w:r>
-        <w:t>gpio_ex.h definiert.</w:t>
-      </w:r>
-    </w:p>
-    <w:p>
-      <w:pPr>
-        <w:ind w:left="720"/>
-      </w:pPr>
-      <w:r>
-        <w:t>TIM 16</w:t>
-      </w:r>
-      <w:r>
-        <w:t xml:space="preserve"> ist ein Timer, der deutlich langsamer hochzählt als TIM3. Er wird verwendet, um ein regelmäßiges Interrupt auszulösen, mit dem die LEDs periodisch an- bzw. ausgeschaltet werden, wenn die Abweichung des Sensors größer als 5° ist.  Dieses Interrupt ist einer von zwei Interrupts im Programm. TIM 16 ist folgendermaßen konfiguriert:</w:t>
-      </w:r>
-    </w:p>
-    <w:p>
-      <w:pPr>
-        <w:pStyle w:val="Listenabsatz"/>
-        <w:numPr>
-          <w:ilvl w:val="0"/>
-          <w:numId w:val="2"/>
-        </w:numPr>
-        <w:rPr>
-          <w:sz w:val="18"/>
-          <w:szCs w:val="18"/>
-        </w:rPr>
-      </w:pPr>
-      <w:proofErr w:type="spellStart"/>
-      <w:r>
-        <w:rPr>
-          <w:sz w:val="18"/>
-          <w:szCs w:val="18"/>
-        </w:rPr>
-        <w:t>Prescaler</w:t>
-      </w:r>
-      <w:proofErr w:type="spellEnd"/>
-      <w:r>
-        <w:rPr>
-          <w:sz w:val="18"/>
-          <w:szCs w:val="18"/>
-        </w:rPr>
-        <w:t>: 47999</w:t>
-      </w:r>
-    </w:p>
-    <w:p>
-      <w:pPr>
-        <w:pStyle w:val="Listenabsatz"/>
-        <w:numPr>
-          <w:ilvl w:val="0"/>
-          <w:numId w:val="2"/>
-        </w:numPr>
-        <w:rPr>
-          <w:sz w:val="18"/>
-          <w:szCs w:val="18"/>
-        </w:rPr>
-      </w:pPr>
-      <w:r>
-        <w:rPr>
-          <w:sz w:val="18"/>
-          <w:szCs w:val="18"/>
-        </w:rPr>
-        <w:t>Counter Mode: Up</w:t>
-      </w:r>
-    </w:p>
-    <w:p>
-      <w:pPr>
-        <w:pStyle w:val="Listenabsatz"/>
-        <w:numPr>
-          <w:ilvl w:val="0"/>
-          <w:numId w:val="2"/>
-        </w:numPr>
-        <w:rPr>
-          <w:sz w:val="18"/>
-          <w:szCs w:val="18"/>
-        </w:rPr>
-      </w:pPr>
-      <w:r>
-        <w:rPr>
-          <w:sz w:val="18"/>
-          <w:szCs w:val="18"/>
-        </w:rPr>
-        <w:t xml:space="preserve">Counter </w:t>
-      </w:r>
-      <w:proofErr w:type="spellStart"/>
-      <w:r>
-        <w:rPr>
-          <w:sz w:val="18"/>
-          <w:szCs w:val="18"/>
-        </w:rPr>
-        <w:t>Period</w:t>
-      </w:r>
-      <w:proofErr w:type="spellEnd"/>
-      <w:r>
-        <w:rPr>
-          <w:sz w:val="18"/>
-          <w:szCs w:val="18"/>
-        </w:rPr>
-        <w:t>: 249</w:t>
-      </w:r>
-    </w:p>
-    <w:p>
-      <w:pPr>
-        <w:pStyle w:val="Listenabsatz"/>
-        <w:numPr>
-          <w:ilvl w:val="0"/>
-          <w:numId w:val="2"/>
-        </w:numPr>
-        <w:rPr>
-          <w:sz w:val="18"/>
-          <w:szCs w:val="18"/>
-        </w:rPr>
-      </w:pPr>
-      <w:r>
-        <w:rPr>
-          <w:sz w:val="18"/>
-          <w:szCs w:val="18"/>
-        </w:rPr>
-        <w:t xml:space="preserve">Internal Clock Division: </w:t>
-      </w:r>
-      <w:proofErr w:type="spellStart"/>
-      <w:r>
-        <w:rPr>
-          <w:sz w:val="18"/>
-          <w:szCs w:val="18"/>
-        </w:rPr>
-        <w:t>No</w:t>
-      </w:r>
-      <w:proofErr w:type="spellEnd"/>
-      <w:r>
-        <w:rPr>
-          <w:sz w:val="18"/>
-          <w:szCs w:val="18"/>
-        </w:rPr>
-        <w:t xml:space="preserve"> Division</w:t>
-      </w:r>
-    </w:p>
-    <w:p>
-      <w:pPr>
-        <w:pStyle w:val="Listenabsatz"/>
-        <w:numPr>
-          <w:ilvl w:val="0"/>
-          <w:numId w:val="2"/>
-        </w:numPr>
-        <w:rPr>
-          <w:sz w:val="18"/>
-          <w:szCs w:val="18"/>
-        </w:rPr>
-      </w:pPr>
-      <w:r>
-        <w:rPr>
-          <w:sz w:val="18"/>
-          <w:szCs w:val="18"/>
-        </w:rPr>
-        <w:t>Auto-</w:t>
-      </w:r>
-      <w:proofErr w:type="spellStart"/>
-      <w:r>
-        <w:rPr>
-          <w:sz w:val="18"/>
-          <w:szCs w:val="18"/>
-        </w:rPr>
-        <w:t>reload</w:t>
-      </w:r>
-      <w:proofErr w:type="spellEnd"/>
-      <w:r>
-        <w:rPr>
-          <w:sz w:val="18"/>
-          <w:szCs w:val="18"/>
-        </w:rPr>
-        <w:t xml:space="preserve"> </w:t>
-      </w:r>
-      <w:proofErr w:type="spellStart"/>
-      <w:r>
-        <w:rPr>
-          <w:sz w:val="18"/>
-          <w:szCs w:val="18"/>
-        </w:rPr>
-        <w:t>preload</w:t>
-      </w:r>
-      <w:proofErr w:type="spellEnd"/>
-      <w:r>
-        <w:rPr>
-          <w:sz w:val="18"/>
-          <w:szCs w:val="18"/>
-        </w:rPr>
-        <w:t xml:space="preserve">: </w:t>
-      </w:r>
-      <w:proofErr w:type="spellStart"/>
-      <w:r>
-        <w:rPr>
-          <w:sz w:val="18"/>
-          <w:szCs w:val="18"/>
-        </w:rPr>
-        <w:t>Enable</w:t>
-      </w:r>
-      <w:proofErr w:type="spellEnd"/>
-    </w:p>
-    <w:p>
-      <w:pPr>
-        <w:pStyle w:val="Listenabsatz"/>
-        <w:numPr>
-          <w:ilvl w:val="0"/>
-          <w:numId w:val="2"/>
-        </w:numPr>
-        <w:rPr>
-          <w:sz w:val="18"/>
-          <w:szCs w:val="18"/>
-        </w:rPr>
-      </w:pPr>
-      <w:r>
-        <w:rPr>
-          <w:sz w:val="18"/>
-          <w:szCs w:val="18"/>
-        </w:rPr>
-        <w:t xml:space="preserve">TIM 16 global </w:t>
-      </w:r>
-      <w:proofErr w:type="spellStart"/>
-      <w:r>
-        <w:rPr>
-          <w:sz w:val="18"/>
-          <w:szCs w:val="18"/>
-        </w:rPr>
-        <w:t>interrupt</w:t>
-      </w:r>
-      <w:proofErr w:type="spellEnd"/>
-      <w:r>
-        <w:rPr>
-          <w:sz w:val="18"/>
-          <w:szCs w:val="18"/>
-        </w:rPr>
-        <w:t>: Enabled</w:t>
-      </w:r>
-    </w:p>
-    <w:p>
-      <w:pPr>
-        <w:pStyle w:val="Listenabsatz"/>
-        <w:numPr>
-          <w:ilvl w:val="0"/>
-          <w:numId w:val="2"/>
-        </w:numPr>
-        <w:rPr>
-          <w:sz w:val="18"/>
-          <w:szCs w:val="18"/>
-        </w:rPr>
-      </w:pPr>
-      <w:r>
-        <w:rPr>
-          <w:sz w:val="18"/>
-          <w:szCs w:val="18"/>
-        </w:rPr>
-        <w:t xml:space="preserve">Channel 1: </w:t>
-      </w:r>
-      <w:proofErr w:type="spellStart"/>
-      <w:r>
-        <w:rPr>
-          <w:sz w:val="18"/>
-          <w:szCs w:val="18"/>
-        </w:rPr>
-        <w:t>Disable</w:t>
-      </w:r>
-      <w:proofErr w:type="spellEnd"/>
-    </w:p>
-    <w:p>
-      <w:pPr>
-        <w:pStyle w:val="Listenabsatz"/>
-        <w:numPr>
-          <w:ilvl w:val="0"/>
-          <w:numId w:val="1"/>
-        </w:numPr>
-        <w:rPr>
-          <w:b/>
-          <w:bCs/>
-        </w:rPr>
-      </w:pPr>
-      <w:r>
-        <w:rPr>
-          <w:b/>
-          <w:bCs/>
-        </w:rPr>
-        <w:t>Programmdurchlauf</w:t>
-      </w:r>
-      <w:r>
-        <w:rPr>
-          <w:b/>
-          <w:bCs/>
-        </w:rPr>
-        <w:t xml:space="preserve"> vor der Endlosschleife</w:t>
-      </w:r>
-    </w:p>
-    <w:p>
-      <w:pPr>
-        <w:ind w:left="360"/>
-      </w:pPr>
-      <w:r>
-        <w:t xml:space="preserve">In der Datei </w:t>
-      </w:r>
-      <w:proofErr w:type="spellStart"/>
-      <w:r>
-        <w:t>main.c</w:t>
-      </w:r>
-      <w:proofErr w:type="spellEnd"/>
-      <w:r>
-        <w:t xml:space="preserve"> werden </w:t>
-      </w:r>
-      <w:r>
-        <w:t>zwei globale Variablen des Typs volatile bool initialisiert. Diese beiden Variablen, Tara und LEDistAN</w:t>
-      </w:r>
-      <w:r>
-        <w:t xml:space="preserve"> werden während der Interrupts geändert. Die Funktion </w:t>
-      </w:r>
-      <w:proofErr w:type="spellStart"/>
-      <w:r>
-        <w:t>int</w:t>
-      </w:r>
-      <w:proofErr w:type="spellEnd"/>
-      <w:r>
-        <w:t xml:space="preserve"> </w:t>
-      </w:r>
-      <w:proofErr w:type="spellStart"/>
-      <w:r>
-        <w:t>main</w:t>
-      </w:r>
-      <w:proofErr w:type="spellEnd"/>
-      <w:r>
         <w:t>(</w:t>
       </w:r>
-      <w:proofErr w:type="spellStart"/>
-      <w:r>
-        <w:t>void</w:t>
-      </w:r>
-      <w:proofErr w:type="spellEnd"/>
-      <w:r>
-        <w:t xml:space="preserve">) beginnt mit der Initialisierung der Sensor-Rohdatenvariablen, einiger anderer Variablen, der Initialisierung der HAL, System Clock und der Peripherien. Anschließend wird der PWM Timer gestartet, die Pulsweite aber vorerst auf </w:t>
-      </w:r>
-      <w:proofErr w:type="spellStart"/>
-      <w:r>
-        <w:t>Null</w:t>
-      </w:r>
-      <w:proofErr w:type="spellEnd"/>
-      <w:r>
-        <w:t xml:space="preserve"> gesetzt, um die LEDs auszuschalten. </w:t>
-      </w:r>
-    </w:p>
-    <w:p>
-      <w:pPr>
-        <w:ind w:left="360"/>
-      </w:pPr>
-      <w:r>
-        <w:lastRenderedPageBreak/>
-        <w:t xml:space="preserve">Anschließend wird die Funktion </w:t>
-      </w:r>
-      <w:proofErr w:type="spellStart"/>
-      <w:proofErr w:type="gramStart"/>
+      <w:proofErr w:type="gramEnd"/>
       <w:r>
         <w:rPr>
           <w:rFonts w:ascii="Courier New" w:hAnsi="Courier New" w:cs="Courier New"/>
           <w:color w:val="000000"/>
           <w:shd w:val="clear" w:color="auto" w:fill="E8F2FE"/>
         </w:rPr>
-        <w:t>InitialisiereGyro</w:t>
-      </w:r>
-      <w:proofErr w:type="spellEnd"/>
-      <w:r>
-        <w:rPr>
-          <w:rFonts w:ascii="Courier New" w:hAnsi="Courier New" w:cs="Courier New"/>
-          <w:color w:val="000000"/>
-          <w:shd w:val="clear" w:color="auto" w:fill="E8F2FE"/>
-        </w:rPr>
-        <w:t>(</w:t>
-      </w:r>
-      <w:proofErr w:type="gramEnd"/>
-      <w:r>
-        <w:rPr>
-          <w:rFonts w:ascii="Courier New" w:hAnsi="Courier New" w:cs="Courier New"/>
-          <w:color w:val="000000"/>
-          <w:shd w:val="clear" w:color="auto" w:fill="E8F2FE"/>
-        </w:rPr>
         <w:t xml:space="preserve">) </w:t>
       </w:r>
       <w:r>
@@ -978,15 +968,7 @@
       </w:r>
       <w:proofErr w:type="spellEnd"/>
       <w:r>
-        <w:t xml:space="preserve">“ zu finden ist. Die Funktion </w:t>
-      </w:r>
-      <w:proofErr w:type="spellStart"/>
-      <w:r>
-        <w:t>begiinnt</w:t>
-      </w:r>
-      <w:proofErr w:type="spellEnd"/>
-      <w:r>
-        <w:t xml:space="preserve"> damit, den </w:t>
+        <w:t xml:space="preserve">“ zu finden ist. Die Funktion beginnt damit, den </w:t>
       </w:r>
       <w:r>
         <w:t>FXAS21002C</w:t>
@@ -1805,13 +1787,7 @@
       </w:pPr>
       <w:r>
         <w:lastRenderedPageBreak/>
-        <w:t xml:space="preserve">Der </w:t>
-      </w:r>
-      <w:r>
-        <w:t>FXOS8700CQ</w:t>
-      </w:r>
-      <w:r>
-        <w:t xml:space="preserve"> wird ausgelesen</w:t>
+        <w:t>Der FXOS8700CQ wird ausgelesen</w:t>
       </w:r>
     </w:p>
     <w:p>
@@ -2057,7 +2033,15 @@
       </w:r>
       <w:proofErr w:type="spellEnd"/>
       <w:r>
-        <w:t>, wird der Timer TIM16 wieder gestoppt.</w:t>
+        <w:t xml:space="preserve">, wird der </w:t>
+      </w:r>
+      <w:proofErr w:type="spellStart"/>
+      <w:r>
+        <w:t>Timer</w:t>
+      </w:r>
+      <w:proofErr w:type="spellEnd"/>
+      <w:r>
+        <w:t xml:space="preserve"> TIM16 wieder gestoppt.</w:t>
       </w:r>
     </w:p>
     <w:p>
@@ -2114,18 +2098,18 @@
           <w:noProof/>
         </w:rPr>
         <w:drawing>
-          <wp:anchor distT="0" distB="0" distL="114300" distR="114300" simplePos="0" relativeHeight="251658240" behindDoc="0" locked="0" layoutInCell="1" allowOverlap="1" wp14:anchorId="06916ADF" wp14:editId="1A058560">
+          <wp:anchor distT="0" distB="0" distL="114300" distR="114300" simplePos="0" relativeHeight="251658240" behindDoc="0" locked="0" layoutInCell="1" allowOverlap="1" wp14:anchorId="03273827" wp14:editId="477D6D75">
             <wp:simplePos x="0" y="0"/>
             <wp:positionH relativeFrom="margin">
               <wp:align>right</wp:align>
             </wp:positionH>
             <wp:positionV relativeFrom="paragraph">
-              <wp:posOffset>5080</wp:posOffset>
+              <wp:posOffset>233045</wp:posOffset>
             </wp:positionV>
-            <wp:extent cx="5588635" cy="2750185"/>
-            <wp:effectExtent l="0" t="0" r="0" b="0"/>
+            <wp:extent cx="5330321" cy="2628900"/>
+            <wp:effectExtent l="0" t="0" r="3810" b="0"/>
             <wp:wrapNone/>
-            <wp:docPr id="2" name="Grafik 2" descr="Ein Bild, das Text enthält.&#10;&#10;Automatisch generierte Beschreibung"/>
+            <wp:docPr id="1" name="Grafik 1"/>
             <wp:cNvGraphicFramePr>
               <a:graphicFrameLocks xmlns:a="http://schemas.openxmlformats.org/drawingml/2006/main" noChangeAspect="1"/>
             </wp:cNvGraphicFramePr>
@@ -2133,13 +2117,13 @@
               <a:graphicData uri="http://schemas.openxmlformats.org/drawingml/2006/picture">
                 <pic:pic xmlns:pic="http://schemas.openxmlformats.org/drawingml/2006/picture">
                   <pic:nvPicPr>
-                    <pic:cNvPr id="2" name="Grafik 2" descr="Ein Bild, das Text enthält.&#10;&#10;Automatisch generierte Beschreibung"/>
+                    <pic:cNvPr id="0" name="Picture 1"/>
                     <pic:cNvPicPr>
                       <a:picLocks noChangeAspect="1" noChangeArrowheads="1"/>
                     </pic:cNvPicPr>
                   </pic:nvPicPr>
                   <pic:blipFill>
-                    <a:blip r:embed="rId7" cstate="print">
+                    <a:blip r:embed="rId7">
                       <a:extLst>
                         <a:ext uri="{28A0092B-C50C-407E-A947-70E740481C1C}">
                           <a14:useLocalDpi xmlns:a14="http://schemas.microsoft.com/office/drawing/2010/main" val="0"/>
@@ -2154,7 +2138,7 @@
                   <pic:spPr bwMode="auto">
                     <a:xfrm>
                       <a:off x="0" y="0"/>
-                      <a:ext cx="5588635" cy="2750185"/>
+                      <a:ext cx="5330321" cy="2628900"/>
                     </a:xfrm>
                     <a:prstGeom prst="rect">
                       <a:avLst/>
@@ -2167,6 +2151,12 @@
                 </pic:pic>
               </a:graphicData>
             </a:graphic>
+            <wp14:sizeRelH relativeFrom="margin">
+              <wp14:pctWidth>0</wp14:pctWidth>
+            </wp14:sizeRelH>
+            <wp14:sizeRelV relativeFrom="margin">
+              <wp14:pctHeight>0</wp14:pctHeight>
+            </wp14:sizeRelV>
           </wp:anchor>
         </w:drawing>
       </w:r>
@@ -2185,7 +2175,7 @@
 </file>
 
 <file path=word/endnotes.xml><?xml version="1.0" encoding="utf-8"?>
-<w:endnotes xmlns:wpc="http://schemas.microsoft.com/office/word/2010/wordprocessingCanvas" xmlns:cx="http://schemas.microsoft.com/office/drawing/2014/chartex" xmlns:cx1="http://schemas.microsoft.com/office/drawing/2015/9/8/chartex" xmlns:cx2="http://schemas.microsoft.com/office/drawing/2015/10/21/chartex" xmlns:cx3="http://schemas.microsoft.com/office/drawing/2016/5/9/chartex" xmlns:cx4="http://schemas.microsoft.com/office/drawing/2016/5/10/chartex" xmlns:cx5="http://schemas.microsoft.com/office/drawing/2016/5/11/chartex" xmlns:cx6="http://schemas.microsoft.com/office/drawing/2016/5/12/chartex" xmlns:cx7="http://schemas.microsoft.com/office/drawing/2016/5/13/chartex" xmlns:cx8="http://schemas.microsoft.com/office/drawing/2016/5/14/chartex" xmlns:mc="http://schemas.openxmlformats.org/markup-compatibility/2006" xmlns:aink="http://schemas.microsoft.com/office/drawing/2016/ink" xmlns:am3d="http://schemas.microsoft.com/office/drawing/2017/model3d" xmlns:o="urn:schemas-microsoft-com:office:office" xmlns:oel="http://schemas.microsoft.com/office/2019/extlst" xmlns:r="http://schemas.openxmlformats.org/officeDocument/2006/relationships" xmlns:m="http://schemas.openxmlformats.org/officeDocument/2006/math" xmlns:v="urn:schemas-microsoft-com:vml" xmlns:wp14="http://schemas.microsoft.com/office/word/2010/wordprocessingDrawing" xmlns:wp="http://schemas.openxmlformats.org/drawingml/2006/wordprocessingDrawing" xmlns:w10="urn:schemas-microsoft-com:office:word" xmlns:w="http://schemas.openxmlformats.org/wordprocessingml/2006/main" xmlns:w14="http://schemas.microsoft.com/office/word/2010/wordml" xmlns:w15="http://schemas.microsoft.com/office/word/2012/wordml" xmlns:w16cex="http://schemas.microsoft.com/office/word/2018/wordml/cex" xmlns:w16cid="http://schemas.microsoft.com/office/word/2016/wordml/cid" xmlns:w16="http://schemas.microsoft.com/office/word/2018/wordml" xmlns:w16sdtdh="http://schemas.microsoft.com/office/word/2020/wordml/sdtdatahash" xmlns:w16se="http://schemas.microsoft.com/office/word/2015/wordml/symex" xmlns:wpg="http://schemas.microsoft.com/office/word/2010/wordprocessingGroup" xmlns:wpi="http://schemas.microsoft.com/office/word/2010/wordprocessingInk" xmlns:wne="http://schemas.microsoft.com/office/word/2006/wordml" xmlns:wps="http://schemas.microsoft.com/office/word/2010/wordprocessingShape" mc:Ignorable="w14 w15 w16se w16cid w16 w16cex w16sdtdh wp14">
+<w:endnotes xmlns:wpc="http://schemas.microsoft.com/office/word/2010/wordprocessingCanvas" xmlns:cx="http://schemas.microsoft.com/office/drawing/2014/chartex" xmlns:cx1="http://schemas.microsoft.com/office/drawing/2015/9/8/chartex" xmlns:cx2="http://schemas.microsoft.com/office/drawing/2015/10/21/chartex" xmlns:cx3="http://schemas.microsoft.com/office/drawing/2016/5/9/chartex" xmlns:cx4="http://schemas.microsoft.com/office/drawing/2016/5/10/chartex" xmlns:cx5="http://schemas.microsoft.com/office/drawing/2016/5/11/chartex" xmlns:cx6="http://schemas.microsoft.com/office/drawing/2016/5/12/chartex" xmlns:cx7="http://schemas.microsoft.com/office/drawing/2016/5/13/chartex" xmlns:cx8="http://schemas.microsoft.com/office/drawing/2016/5/14/chartex" xmlns:mc="http://schemas.openxmlformats.org/markup-compatibility/2006" xmlns:aink="http://schemas.microsoft.com/office/drawing/2016/ink" xmlns:am3d="http://schemas.microsoft.com/office/drawing/2017/model3d" xmlns:o="urn:schemas-microsoft-com:office:office" xmlns:r="http://schemas.openxmlformats.org/officeDocument/2006/relationships" xmlns:m="http://schemas.openxmlformats.org/officeDocument/2006/math" xmlns:v="urn:schemas-microsoft-com:vml" xmlns:wp14="http://schemas.microsoft.com/office/word/2010/wordprocessingDrawing" xmlns:wp="http://schemas.openxmlformats.org/drawingml/2006/wordprocessingDrawing" xmlns:w10="urn:schemas-microsoft-com:office:word" xmlns:w="http://schemas.openxmlformats.org/wordprocessingml/2006/main" xmlns:w14="http://schemas.microsoft.com/office/word/2010/wordml" xmlns:w15="http://schemas.microsoft.com/office/word/2012/wordml" xmlns:w16cex="http://schemas.microsoft.com/office/word/2018/wordml/cex" xmlns:w16cid="http://schemas.microsoft.com/office/word/2016/wordml/cid" xmlns:w16="http://schemas.microsoft.com/office/word/2018/wordml" xmlns:w16sdtdh="http://schemas.microsoft.com/office/word/2020/wordml/sdtdatahash" xmlns:w16se="http://schemas.microsoft.com/office/word/2015/wordml/symex" xmlns:wpg="http://schemas.microsoft.com/office/word/2010/wordprocessingGroup" xmlns:wpi="http://schemas.microsoft.com/office/word/2010/wordprocessingInk" xmlns:wne="http://schemas.microsoft.com/office/word/2006/wordml" xmlns:wps="http://schemas.microsoft.com/office/word/2010/wordprocessingShape" mc:Ignorable="w14 w15 w16se w16cid w16 w16cex w16sdtdh wp14">
   <w:endnote w:type="separator" w:id="-1">
     <w:p>
       <w:pPr>
@@ -2210,7 +2200,7 @@
 </file>
 
 <file path=word/footnotes.xml><?xml version="1.0" encoding="utf-8"?>
-<w:footnotes xmlns:wpc="http://schemas.microsoft.com/office/word/2010/wordprocessingCanvas" xmlns:cx="http://schemas.microsoft.com/office/drawing/2014/chartex" xmlns:cx1="http://schemas.microsoft.com/office/drawing/2015/9/8/chartex" xmlns:cx2="http://schemas.microsoft.com/office/drawing/2015/10/21/chartex" xmlns:cx3="http://schemas.microsoft.com/office/drawing/2016/5/9/chartex" xmlns:cx4="http://schemas.microsoft.com/office/drawing/2016/5/10/chartex" xmlns:cx5="http://schemas.microsoft.com/office/drawing/2016/5/11/chartex" xmlns:cx6="http://schemas.microsoft.com/office/drawing/2016/5/12/chartex" xmlns:cx7="http://schemas.microsoft.com/office/drawing/2016/5/13/chartex" xmlns:cx8="http://schemas.microsoft.com/office/drawing/2016/5/14/chartex" xmlns:mc="http://schemas.openxmlformats.org/markup-compatibility/2006" xmlns:aink="http://schemas.microsoft.com/office/drawing/2016/ink" xmlns:am3d="http://schemas.microsoft.com/office/drawing/2017/model3d" xmlns:o="urn:schemas-microsoft-com:office:office" xmlns:oel="http://schemas.microsoft.com/office/2019/extlst" xmlns:r="http://schemas.openxmlformats.org/officeDocument/2006/relationships" xmlns:m="http://schemas.openxmlformats.org/officeDocument/2006/math" xmlns:v="urn:schemas-microsoft-com:vml" xmlns:wp14="http://schemas.microsoft.com/office/word/2010/wordprocessingDrawing" xmlns:wp="http://schemas.openxmlformats.org/drawingml/2006/wordprocessingDrawing" xmlns:w10="urn:schemas-microsoft-com:office:word" xmlns:w="http://schemas.openxmlformats.org/wordprocessingml/2006/main" xmlns:w14="http://schemas.microsoft.com/office/word/2010/wordml" xmlns:w15="http://schemas.microsoft.com/office/word/2012/wordml" xmlns:w16cex="http://schemas.microsoft.com/office/word/2018/wordml/cex" xmlns:w16cid="http://schemas.microsoft.com/office/word/2016/wordml/cid" xmlns:w16="http://schemas.microsoft.com/office/word/2018/wordml" xmlns:w16sdtdh="http://schemas.microsoft.com/office/word/2020/wordml/sdtdatahash" xmlns:w16se="http://schemas.microsoft.com/office/word/2015/wordml/symex" xmlns:wpg="http://schemas.microsoft.com/office/word/2010/wordprocessingGroup" xmlns:wpi="http://schemas.microsoft.com/office/word/2010/wordprocessingInk" xmlns:wne="http://schemas.microsoft.com/office/word/2006/wordml" xmlns:wps="http://schemas.microsoft.com/office/word/2010/wordprocessingShape" mc:Ignorable="w14 w15 w16se w16cid w16 w16cex w16sdtdh wp14">
+<w:footnotes xmlns:wpc="http://schemas.microsoft.com/office/word/2010/wordprocessingCanvas" xmlns:cx="http://schemas.microsoft.com/office/drawing/2014/chartex" xmlns:cx1="http://schemas.microsoft.com/office/drawing/2015/9/8/chartex" xmlns:cx2="http://schemas.microsoft.com/office/drawing/2015/10/21/chartex" xmlns:cx3="http://schemas.microsoft.com/office/drawing/2016/5/9/chartex" xmlns:cx4="http://schemas.microsoft.com/office/drawing/2016/5/10/chartex" xmlns:cx5="http://schemas.microsoft.com/office/drawing/2016/5/11/chartex" xmlns:cx6="http://schemas.microsoft.com/office/drawing/2016/5/12/chartex" xmlns:cx7="http://schemas.microsoft.com/office/drawing/2016/5/13/chartex" xmlns:cx8="http://schemas.microsoft.com/office/drawing/2016/5/14/chartex" xmlns:mc="http://schemas.openxmlformats.org/markup-compatibility/2006" xmlns:aink="http://schemas.microsoft.com/office/drawing/2016/ink" xmlns:am3d="http://schemas.microsoft.com/office/drawing/2017/model3d" xmlns:o="urn:schemas-microsoft-com:office:office" xmlns:r="http://schemas.openxmlformats.org/officeDocument/2006/relationships" xmlns:m="http://schemas.openxmlformats.org/officeDocument/2006/math" xmlns:v="urn:schemas-microsoft-com:vml" xmlns:wp14="http://schemas.microsoft.com/office/word/2010/wordprocessingDrawing" xmlns:wp="http://schemas.openxmlformats.org/drawingml/2006/wordprocessingDrawing" xmlns:w10="urn:schemas-microsoft-com:office:word" xmlns:w="http://schemas.openxmlformats.org/wordprocessingml/2006/main" xmlns:w14="http://schemas.microsoft.com/office/word/2010/wordml" xmlns:w15="http://schemas.microsoft.com/office/word/2012/wordml" xmlns:w16cex="http://schemas.microsoft.com/office/word/2018/wordml/cex" xmlns:w16cid="http://schemas.microsoft.com/office/word/2016/wordml/cid" xmlns:w16="http://schemas.microsoft.com/office/word/2018/wordml" xmlns:w16sdtdh="http://schemas.microsoft.com/office/word/2020/wordml/sdtdatahash" xmlns:w16se="http://schemas.microsoft.com/office/word/2015/wordml/symex" xmlns:wpg="http://schemas.microsoft.com/office/word/2010/wordprocessingGroup" xmlns:wpi="http://schemas.microsoft.com/office/word/2010/wordprocessingInk" xmlns:wne="http://schemas.microsoft.com/office/word/2006/wordml" xmlns:wps="http://schemas.microsoft.com/office/word/2010/wordprocessingShape" mc:Ignorable="w14 w15 w16se w16cid w16 w16cex w16sdtdh wp14">
   <w:footnote w:type="separator" w:id="-1">
     <w:p>
       <w:pPr>
@@ -2235,7 +2225,7 @@
 </file>
 
 <file path=word/header1.xml><?xml version="1.0" encoding="utf-8"?>
-<w:hdr xmlns:wpc="http://schemas.microsoft.com/office/word/2010/wordprocessingCanvas" xmlns:cx="http://schemas.microsoft.com/office/drawing/2014/chartex" xmlns:cx1="http://schemas.microsoft.com/office/drawing/2015/9/8/chartex" xmlns:cx2="http://schemas.microsoft.com/office/drawing/2015/10/21/chartex" xmlns:cx3="http://schemas.microsoft.com/office/drawing/2016/5/9/chartex" xmlns:cx4="http://schemas.microsoft.com/office/drawing/2016/5/10/chartex" xmlns:cx5="http://schemas.microsoft.com/office/drawing/2016/5/11/chartex" xmlns:cx6="http://schemas.microsoft.com/office/drawing/2016/5/12/chartex" xmlns:cx7="http://schemas.microsoft.com/office/drawing/2016/5/13/chartex" xmlns:cx8="http://schemas.microsoft.com/office/drawing/2016/5/14/chartex" xmlns:mc="http://schemas.openxmlformats.org/markup-compatibility/2006" xmlns:aink="http://schemas.microsoft.com/office/drawing/2016/ink" xmlns:am3d="http://schemas.microsoft.com/office/drawing/2017/model3d" xmlns:o="urn:schemas-microsoft-com:office:office" xmlns:oel="http://schemas.microsoft.com/office/2019/extlst" xmlns:r="http://schemas.openxmlformats.org/officeDocument/2006/relationships" xmlns:m="http://schemas.openxmlformats.org/officeDocument/2006/math" xmlns:v="urn:schemas-microsoft-com:vml" xmlns:wp14="http://schemas.microsoft.com/office/word/2010/wordprocessingDrawing" xmlns:wp="http://schemas.openxmlformats.org/drawingml/2006/wordprocessingDrawing" xmlns:w10="urn:schemas-microsoft-com:office:word" xmlns:w="http://schemas.openxmlformats.org/wordprocessingml/2006/main" xmlns:w14="http://schemas.microsoft.com/office/word/2010/wordml" xmlns:w15="http://schemas.microsoft.com/office/word/2012/wordml" xmlns:w16cex="http://schemas.microsoft.com/office/word/2018/wordml/cex" xmlns:w16cid="http://schemas.microsoft.com/office/word/2016/wordml/cid" xmlns:w16="http://schemas.microsoft.com/office/word/2018/wordml" xmlns:w16sdtdh="http://schemas.microsoft.com/office/word/2020/wordml/sdtdatahash" xmlns:w16se="http://schemas.microsoft.com/office/word/2015/wordml/symex" xmlns:wpg="http://schemas.microsoft.com/office/word/2010/wordprocessingGroup" xmlns:wpi="http://schemas.microsoft.com/office/word/2010/wordprocessingInk" xmlns:wne="http://schemas.microsoft.com/office/word/2006/wordml" xmlns:wps="http://schemas.microsoft.com/office/word/2010/wordprocessingShape" mc:Ignorable="w14 w15 w16se w16cid w16 w16cex w16sdtdh wp14">
+<w:hdr xmlns:wpc="http://schemas.microsoft.com/office/word/2010/wordprocessingCanvas" xmlns:cx="http://schemas.microsoft.com/office/drawing/2014/chartex" xmlns:cx1="http://schemas.microsoft.com/office/drawing/2015/9/8/chartex" xmlns:cx2="http://schemas.microsoft.com/office/drawing/2015/10/21/chartex" xmlns:cx3="http://schemas.microsoft.com/office/drawing/2016/5/9/chartex" xmlns:cx4="http://schemas.microsoft.com/office/drawing/2016/5/10/chartex" xmlns:cx5="http://schemas.microsoft.com/office/drawing/2016/5/11/chartex" xmlns:cx6="http://schemas.microsoft.com/office/drawing/2016/5/12/chartex" xmlns:cx7="http://schemas.microsoft.com/office/drawing/2016/5/13/chartex" xmlns:cx8="http://schemas.microsoft.com/office/drawing/2016/5/14/chartex" xmlns:mc="http://schemas.openxmlformats.org/markup-compatibility/2006" xmlns:aink="http://schemas.microsoft.com/office/drawing/2016/ink" xmlns:am3d="http://schemas.microsoft.com/office/drawing/2017/model3d" xmlns:o="urn:schemas-microsoft-com:office:office" xmlns:r="http://schemas.openxmlformats.org/officeDocument/2006/relationships" xmlns:m="http://schemas.openxmlformats.org/officeDocument/2006/math" xmlns:v="urn:schemas-microsoft-com:vml" xmlns:wp14="http://schemas.microsoft.com/office/word/2010/wordprocessingDrawing" xmlns:wp="http://schemas.openxmlformats.org/drawingml/2006/wordprocessingDrawing" xmlns:w10="urn:schemas-microsoft-com:office:word" xmlns:w="http://schemas.openxmlformats.org/wordprocessingml/2006/main" xmlns:w14="http://schemas.microsoft.com/office/word/2010/wordml" xmlns:w15="http://schemas.microsoft.com/office/word/2012/wordml" xmlns:w16cex="http://schemas.microsoft.com/office/word/2018/wordml/cex" xmlns:w16cid="http://schemas.microsoft.com/office/word/2016/wordml/cid" xmlns:w16="http://schemas.microsoft.com/office/word/2018/wordml" xmlns:w16sdtdh="http://schemas.microsoft.com/office/word/2020/wordml/sdtdatahash" xmlns:w16se="http://schemas.microsoft.com/office/word/2015/wordml/symex" xmlns:wpg="http://schemas.microsoft.com/office/word/2010/wordprocessingGroup" xmlns:wpi="http://schemas.microsoft.com/office/word/2010/wordprocessingInk" xmlns:wne="http://schemas.microsoft.com/office/word/2006/wordml" xmlns:wps="http://schemas.microsoft.com/office/word/2010/wordprocessingShape" mc:Ignorable="w14 w15 w16se w16cid w16 w16cex w16sdtdh wp14">
   <w:p>
     <w:pPr>
       <w:pStyle w:val="Kopfzeile"/>
@@ -2267,7 +2257,7 @@
 </file>
 
 <file path=word/numbering.xml><?xml version="1.0" encoding="utf-8"?>
-<w:numbering xmlns:wpc="http://schemas.microsoft.com/office/word/2010/wordprocessingCanvas" xmlns:cx="http://schemas.microsoft.com/office/drawing/2014/chartex" xmlns:cx1="http://schemas.microsoft.com/office/drawing/2015/9/8/chartex" xmlns:cx2="http://schemas.microsoft.com/office/drawing/2015/10/21/chartex" xmlns:cx3="http://schemas.microsoft.com/office/drawing/2016/5/9/chartex" xmlns:cx4="http://schemas.microsoft.com/office/drawing/2016/5/10/chartex" xmlns:cx5="http://schemas.microsoft.com/office/drawing/2016/5/11/chartex" xmlns:cx6="http://schemas.microsoft.com/office/drawing/2016/5/12/chartex" xmlns:cx7="http://schemas.microsoft.com/office/drawing/2016/5/13/chartex" xmlns:cx8="http://schemas.microsoft.com/office/drawing/2016/5/14/chartex" xmlns:mc="http://schemas.openxmlformats.org/markup-compatibility/2006" xmlns:aink="http://schemas.microsoft.com/office/drawing/2016/ink" xmlns:am3d="http://schemas.microsoft.com/office/drawing/2017/model3d" xmlns:o="urn:schemas-microsoft-com:office:office" xmlns:oel="http://schemas.microsoft.com/office/2019/extlst" xmlns:r="http://schemas.openxmlformats.org/officeDocument/2006/relationships" xmlns:m="http://schemas.openxmlformats.org/officeDocument/2006/math" xmlns:v="urn:schemas-microsoft-com:vml" xmlns:wp14="http://schemas.microsoft.com/office/word/2010/wordprocessingDrawing" xmlns:wp="http://schemas.openxmlformats.org/drawingml/2006/wordprocessingDrawing" xmlns:w10="urn:schemas-microsoft-com:office:word" xmlns:w="http://schemas.openxmlformats.org/wordprocessingml/2006/main" xmlns:w14="http://schemas.microsoft.com/office/word/2010/wordml" xmlns:w15="http://schemas.microsoft.com/office/word/2012/wordml" xmlns:w16cex="http://schemas.microsoft.com/office/word/2018/wordml/cex" xmlns:w16cid="http://schemas.microsoft.com/office/word/2016/wordml/cid" xmlns:w16="http://schemas.microsoft.com/office/word/2018/wordml" xmlns:w16sdtdh="http://schemas.microsoft.com/office/word/2020/wordml/sdtdatahash" xmlns:w16se="http://schemas.microsoft.com/office/word/2015/wordml/symex" xmlns:wpg="http://schemas.microsoft.com/office/word/2010/wordprocessingGroup" xmlns:wpi="http://schemas.microsoft.com/office/word/2010/wordprocessingInk" xmlns:wne="http://schemas.microsoft.com/office/word/2006/wordml" xmlns:wps="http://schemas.microsoft.com/office/word/2010/wordprocessingShape" mc:Ignorable="w14 w15 w16se w16cid w16 w16cex w16sdtdh wp14">
+<w:numbering xmlns:wpc="http://schemas.microsoft.com/office/word/2010/wordprocessingCanvas" xmlns:cx="http://schemas.microsoft.com/office/drawing/2014/chartex" xmlns:cx1="http://schemas.microsoft.com/office/drawing/2015/9/8/chartex" xmlns:cx2="http://schemas.microsoft.com/office/drawing/2015/10/21/chartex" xmlns:cx3="http://schemas.microsoft.com/office/drawing/2016/5/9/chartex" xmlns:cx4="http://schemas.microsoft.com/office/drawing/2016/5/10/chartex" xmlns:cx5="http://schemas.microsoft.com/office/drawing/2016/5/11/chartex" xmlns:cx6="http://schemas.microsoft.com/office/drawing/2016/5/12/chartex" xmlns:cx7="http://schemas.microsoft.com/office/drawing/2016/5/13/chartex" xmlns:cx8="http://schemas.microsoft.com/office/drawing/2016/5/14/chartex" xmlns:mc="http://schemas.openxmlformats.org/markup-compatibility/2006" xmlns:aink="http://schemas.microsoft.com/office/drawing/2016/ink" xmlns:am3d="http://schemas.microsoft.com/office/drawing/2017/model3d" xmlns:o="urn:schemas-microsoft-com:office:office" xmlns:r="http://schemas.openxmlformats.org/officeDocument/2006/relationships" xmlns:m="http://schemas.openxmlformats.org/officeDocument/2006/math" xmlns:v="urn:schemas-microsoft-com:vml" xmlns:wp14="http://schemas.microsoft.com/office/word/2010/wordprocessingDrawing" xmlns:wp="http://schemas.openxmlformats.org/drawingml/2006/wordprocessingDrawing" xmlns:w10="urn:schemas-microsoft-com:office:word" xmlns:w="http://schemas.openxmlformats.org/wordprocessingml/2006/main" xmlns:w14="http://schemas.microsoft.com/office/word/2010/wordml" xmlns:w15="http://schemas.microsoft.com/office/word/2012/wordml" xmlns:w16cex="http://schemas.microsoft.com/office/word/2018/wordml/cex" xmlns:w16cid="http://schemas.microsoft.com/office/word/2016/wordml/cid" xmlns:w16="http://schemas.microsoft.com/office/word/2018/wordml" xmlns:w16sdtdh="http://schemas.microsoft.com/office/word/2020/wordml/sdtdatahash" xmlns:w16se="http://schemas.microsoft.com/office/word/2015/wordml/symex" xmlns:wpg="http://schemas.microsoft.com/office/word/2010/wordprocessingGroup" xmlns:wpi="http://schemas.microsoft.com/office/word/2010/wordprocessingInk" xmlns:wne="http://schemas.microsoft.com/office/word/2006/wordml" xmlns:wps="http://schemas.microsoft.com/office/word/2010/wordprocessingShape" mc:Ignorable="w14 w15 w16se w16cid w16 w16cex w16sdtdh wp14">
   <w:abstractNum w:abstractNumId="0" w15:restartNumberingAfterBreak="0">
     <w:nsid w:val="0DF10E96"/>
     <w:multiLevelType w:val="hybridMultilevel"/>
@@ -2559,13 +2549,13 @@
       </w:pPr>
     </w:lvl>
   </w:abstractNum>
-  <w:num w:numId="1" w16cid:durableId="1518930643">
+  <w:num w:numId="1">
     <w:abstractNumId w:val="2"/>
   </w:num>
-  <w:num w:numId="2" w16cid:durableId="1386636754">
+  <w:num w:numId="2">
     <w:abstractNumId w:val="0"/>
   </w:num>
-  <w:num w:numId="3" w16cid:durableId="1331912084">
+  <w:num w:numId="3">
     <w:abstractNumId w:val="1"/>
   </w:num>
 </w:numbering>

</xml_diff>

<commit_message>
gebe Achse an, die für Abweichung entscheidend ist
</commit_message>
<xml_diff>
--- a/Kurzdokumentation_3312258_Hendrik_Fischer/Kurzdokumentation_3312258_Hendrik_Fischer.docx
+++ b/Kurzdokumentation_3312258_Hendrik_Fischer/Kurzdokumentation_3312258_Hendrik_Fischer.docx
@@ -1844,7 +1844,23 @@
         <w:t>Die aktuelle A</w:t>
       </w:r>
       <w:r>
-        <w:t xml:space="preserve">bweichung von der Tara-Ausrichtung wird berechnet. Wurde der blaue Knopf noch nicht gedrückt, ist die Tara-Ausrichtung mit 0° Abweichung initialisiert; es wird also der reine Azimut berechnet. Die Funktion </w:t>
+        <w:t xml:space="preserve">bweichung von der Tara-Ausrichtung wird berechnet. </w:t>
+      </w:r>
+      <w:r>
+        <w:t xml:space="preserve">Die Ausrichtung bezieht sich auf die </w:t>
+      </w:r>
+      <w:r>
+        <w:rPr>
+          <w:b/>
+          <w:bCs/>
+        </w:rPr>
+        <w:t>positive x-Achse</w:t>
+      </w:r>
+      <w:r>
+        <w:t xml:space="preserve"> des Sensors. </w:t>
+      </w:r>
+      <w:r>
+        <w:t xml:space="preserve">Wurde der blaue Knopf noch nicht gedrückt, ist die Tara-Ausrichtung mit 0° Abweichung initialisiert; es wird also der reine Azimut berechnet. Die Funktion </w:t>
       </w:r>
       <w:proofErr w:type="spellStart"/>
       <w:proofErr w:type="gramStart"/>

</xml_diff>